<commit_message>
string methods of movie
</commit_message>
<xml_diff>
--- a/jagadeesh_BE_2018_Java.pdf.docx
+++ b/jagadeesh_BE_2018_Java.pdf.docx
@@ -432,6 +432,138 @@
         <mc:AlternateContent>
           <mc:Choice Requires="wps">
             <w:drawing>
+              <wp:anchor distT="0" distB="0" distL="114300" distR="114300" simplePos="0" relativeHeight="251681792" behindDoc="1" locked="0" layoutInCell="1" allowOverlap="1" wp14:anchorId="2EFB3BA3" wp14:editId="4305BC61">
+                <wp:simplePos x="0" y="0"/>
+                <wp:positionH relativeFrom="page">
+                  <wp:posOffset>102413</wp:posOffset>
+                </wp:positionH>
+                <wp:positionV relativeFrom="page">
+                  <wp:posOffset>9619488</wp:posOffset>
+                </wp:positionV>
+                <wp:extent cx="2099462" cy="676275"/>
+                <wp:effectExtent l="0" t="0" r="15240" b="9525"/>
+                <wp:wrapNone/>
+                <wp:docPr id="1" name="Text Box 1"/>
+                <wp:cNvGraphicFramePr>
+                  <a:graphicFrameLocks xmlns:a="http://schemas.openxmlformats.org/drawingml/2006/main"/>
+                </wp:cNvGraphicFramePr>
+                <a:graphic xmlns:a="http://schemas.openxmlformats.org/drawingml/2006/main">
+                  <a:graphicData uri="http://schemas.microsoft.com/office/word/2010/wordprocessingShape">
+                    <wps:wsp>
+                      <wps:cNvSpPr txBox="1">
+                        <a:spLocks noChangeArrowheads="1"/>
+                      </wps:cNvSpPr>
+                      <wps:spPr bwMode="auto">
+                        <a:xfrm>
+                          <a:off x="0" y="0"/>
+                          <a:ext cx="2099462" cy="676275"/>
+                        </a:xfrm>
+                        <a:prstGeom prst="rect">
+                          <a:avLst/>
+                        </a:prstGeom>
+                        <a:noFill/>
+                        <a:ln>
+                          <a:noFill/>
+                        </a:ln>
+                        <a:extLst>
+                          <a:ext uri="{909E8E84-426E-40DD-AFC4-6F175D3DCCD1}">
+                            <a14:hiddenFill xmlns:a14="http://schemas.microsoft.com/office/drawing/2010/main">
+                              <a:solidFill>
+                                <a:srgbClr val="FFFFFF"/>
+                              </a:solidFill>
+                            </a14:hiddenFill>
+                          </a:ext>
+                          <a:ext uri="{91240B29-F687-4F45-9708-019B960494DF}">
+                            <a14:hiddenLine xmlns:a14="http://schemas.microsoft.com/office/drawing/2010/main" w="9525">
+                              <a:solidFill>
+                                <a:srgbClr val="000000"/>
+                              </a:solidFill>
+                              <a:miter lim="800000"/>
+                              <a:headEnd/>
+                              <a:tailEnd/>
+                            </a14:hiddenLine>
+                          </a:ext>
+                        </a:extLst>
+                      </wps:spPr>
+                      <wps:txbx>
+                        <w:txbxContent>
+                          <w:p>
+                            <w:pPr>
+                              <w:pStyle w:val="BodyText"/>
+                              <w:spacing w:before="46" w:line="285" w:lineRule="auto"/>
+                              <w:ind w:left="24" w:right="574" w:hanging="5"/>
+                              <w:rPr>
+                                <w:sz w:val="22"/>
+                                <w:szCs w:val="22"/>
+                              </w:rPr>
+                            </w:pPr>
+                            <w:r>
+                              <w:rPr>
+                                <w:rFonts w:ascii="Open Sans SemiBold"/>
+                                <w:b/>
+                                <w:sz w:val="22"/>
+                                <w:szCs w:val="22"/>
+                              </w:rPr>
+                              <w:t xml:space="preserve">Sub layer pavement penetration and strength checking </w:t>
+                            </w:r>
+                          </w:p>
+                        </w:txbxContent>
+                      </wps:txbx>
+                      <wps:bodyPr rot="0" vert="horz" wrap="square" lIns="0" tIns="0" rIns="0" bIns="0" anchor="t" anchorCtr="0" upright="1">
+                        <a:noAutofit/>
+                      </wps:bodyPr>
+                    </wps:wsp>
+                  </a:graphicData>
+                </a:graphic>
+                <wp14:sizeRelH relativeFrom="page">
+                  <wp14:pctWidth>0</wp14:pctWidth>
+                </wp14:sizeRelH>
+                <wp14:sizeRelV relativeFrom="page">
+                  <wp14:pctHeight>0</wp14:pctHeight>
+                </wp14:sizeRelV>
+              </wp:anchor>
+            </w:drawing>
+          </mc:Choice>
+          <mc:Fallback>
+            <w:pict>
+              <v:shape w14:anchorId="2EFB3BA3" id="Text Box 1" o:spid="_x0000_s1029" type="#_x0000_t202" style="position:absolute;margin-left:8.05pt;margin-top:757.45pt;width:165.3pt;height:53.25pt;z-index:-251634688;visibility:visible;mso-wrap-style:square;mso-width-percent:0;mso-height-percent:0;mso-wrap-distance-left:9pt;mso-wrap-distance-top:0;mso-wrap-distance-right:9pt;mso-wrap-distance-bottom:0;mso-position-horizontal:absolute;mso-position-horizontal-relative:page;mso-position-vertical:absolute;mso-position-vertical-relative:page;mso-width-percent:0;mso-height-percent:0;mso-width-relative:page;mso-height-relative:page;v-text-anchor:top" o:gfxdata="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" filled="f" stroked="f">
+                <v:textbox inset="0,0,0,0">
+                  <w:txbxContent>
+                    <w:p>
+                      <w:pPr>
+                        <w:pStyle w:val="BodyText"/>
+                        <w:spacing w:before="46" w:line="285" w:lineRule="auto"/>
+                        <w:ind w:left="24" w:right="574" w:hanging="5"/>
+                        <w:rPr>
+                          <w:sz w:val="22"/>
+                          <w:szCs w:val="22"/>
+                        </w:rPr>
+                      </w:pPr>
+                      <w:r>
+                        <w:rPr>
+                          <w:rFonts w:ascii="Open Sans SemiBold"/>
+                          <w:b/>
+                          <w:sz w:val="22"/>
+                          <w:szCs w:val="22"/>
+                        </w:rPr>
+                        <w:t xml:space="preserve">Sub layer pavement penetration and strength checking </w:t>
+                      </w:r>
+                    </w:p>
+                  </w:txbxContent>
+                </v:textbox>
+                <w10:wrap anchorx="page" anchory="page"/>
+              </v:shape>
+            </w:pict>
+          </mc:Fallback>
+        </mc:AlternateContent>
+      </w:r>
+      <w:r>
+        <w:rPr>
+          <w:noProof/>
+        </w:rPr>
+        <mc:AlternateContent>
+          <mc:Choice Requires="wps">
+            <w:drawing>
               <wp:anchor distT="0" distB="0" distL="114300" distR="114300" simplePos="0" relativeHeight="251665408" behindDoc="1" locked="0" layoutInCell="1" allowOverlap="1" wp14:anchorId="015D7439" wp14:editId="408101F9">
                 <wp:simplePos x="0" y="0"/>
                 <wp:positionH relativeFrom="page">
@@ -534,7 +666,7 @@
           </mc:Choice>
           <mc:Fallback>
             <w:pict>
-              <v:shape w14:anchorId="015D7439" id="Text Box 17" o:spid="_x0000_s1029" type="#_x0000_t202" style="position:absolute;margin-left:52.05pt;margin-top:157.5pt;width:128.7pt;height:20.5pt;z-index:-251651072;visibility:visible;mso-wrap-style:square;mso-width-percent:0;mso-height-percent:0;mso-wrap-distance-left:9pt;mso-wrap-distance-top:0;mso-wrap-distance-right:9pt;mso-wrap-distance-bottom:0;mso-position-horizontal:absolute;mso-position-horizontal-relative:page;mso-position-vertical:absolute;mso-position-vertical-relative:page;mso-width-percent:0;mso-height-percent:0;mso-width-relative:page;mso-height-relative:page;v-text-anchor:top" o:gfxdata="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" filled="f" stroked="f">
+              <v:shape w14:anchorId="015D7439" id="Text Box 17" o:spid="_x0000_s1030" type="#_x0000_t202" style="position:absolute;margin-left:52.05pt;margin-top:157.5pt;width:128.7pt;height:20.5pt;z-index:-251651072;visibility:visible;mso-wrap-style:square;mso-width-percent:0;mso-height-percent:0;mso-wrap-distance-left:9pt;mso-wrap-distance-top:0;mso-wrap-distance-right:9pt;mso-wrap-distance-bottom:0;mso-position-horizontal:absolute;mso-position-horizontal-relative:page;mso-position-vertical:absolute;mso-position-vertical-relative:page;mso-width-percent:0;mso-height-percent:0;mso-width-relative:page;mso-height-relative:page;v-text-anchor:top" o:gfxdata="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" filled="f" stroked="f">
                 <v:textbox inset="0,0,0,0">
                   <w:txbxContent>
                     <w:p>
@@ -705,7 +837,7 @@
           </mc:Choice>
           <mc:Fallback>
             <w:pict>
-              <v:shape w14:anchorId="5D856CB0" id="Text Box 4" o:spid="_x0000_s1030" type="#_x0000_t202" style="position:absolute;margin-left:19.5pt;margin-top:628.5pt;width:112.25pt;height:38pt;z-index:-251637760;visibility:visible;mso-wrap-style:square;mso-width-percent:0;mso-height-percent:0;mso-wrap-distance-left:9pt;mso-wrap-distance-top:0;mso-wrap-distance-right:9pt;mso-wrap-distance-bottom:0;mso-position-horizontal:absolute;mso-position-horizontal-relative:page;mso-position-vertical:absolute;mso-position-vertical-relative:page;mso-width-percent:0;mso-height-percent:0;mso-width-relative:page;mso-height-relative:page;v-text-anchor:top" o:gfxdata="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" filled="f" stroked="f">
+              <v:shape w14:anchorId="5D856CB0" id="Text Box 4" o:spid="_x0000_s1031" type="#_x0000_t202" style="position:absolute;margin-left:19.5pt;margin-top:628.5pt;width:112.25pt;height:38pt;z-index:-251637760;visibility:visible;mso-wrap-style:square;mso-width-percent:0;mso-height-percent:0;mso-wrap-distance-left:9pt;mso-wrap-distance-top:0;mso-wrap-distance-right:9pt;mso-wrap-distance-bottom:0;mso-position-horizontal:absolute;mso-position-horizontal-relative:page;mso-position-vertical:absolute;mso-position-vertical-relative:page;mso-width-percent:0;mso-height-percent:0;mso-width-relative:page;mso-height-relative:page;v-text-anchor:top" o:gfxdata="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" filled="f" stroked="f">
                 <v:textbox inset="0,0,0,0">
                   <w:txbxContent>
                     <w:p>
@@ -839,7 +971,6 @@
                                 <w:szCs w:val="22"/>
                               </w:rPr>
                             </w:pPr>
-                            <w:proofErr w:type="gramStart"/>
                             <w:r>
                               <w:rPr>
                                 <w:rFonts w:ascii="Open Sans SemiBold"/>
@@ -858,7 +989,6 @@
                               </w:rPr>
                               <w:t>:</w:t>
                             </w:r>
-                            <w:proofErr w:type="gramEnd"/>
                             <w:r>
                               <w:rPr>
                                 <w:rFonts w:ascii="Open Sans SemiBold"/>
@@ -921,7 +1051,6 @@
                                 <w:szCs w:val="22"/>
                               </w:rPr>
                             </w:pPr>
-                            <w:proofErr w:type="gramStart"/>
                             <w:r>
                               <w:rPr>
                                 <w:b/>
@@ -929,17 +1058,7 @@
                                 <w:sz w:val="22"/>
                                 <w:szCs w:val="22"/>
                               </w:rPr>
-                              <w:t>CGPA :</w:t>
-                            </w:r>
-                            <w:proofErr w:type="gramEnd"/>
-                            <w:r>
-                              <w:rPr>
-                                <w:b/>
-                                <w:bCs/>
-                                <w:sz w:val="22"/>
-                                <w:szCs w:val="22"/>
-                              </w:rPr>
-                              <w:t xml:space="preserve">  8.6</w:t>
+                              <w:t>CGPA :  8.6</w:t>
                             </w:r>
                           </w:p>
                         </w:txbxContent>
@@ -961,7 +1080,7 @@
           </mc:Choice>
           <mc:Fallback>
             <w:pict>
-              <v:shape w14:anchorId="5454C24A" id="Text Box 7" o:spid="_x0000_s1031" type="#_x0000_t202" style="position:absolute;margin-left:-5pt;margin-top:567pt;width:167.25pt;height:55pt;z-index:-251640832;visibility:visible;mso-wrap-style:square;mso-width-percent:0;mso-height-percent:0;mso-wrap-distance-left:9pt;mso-wrap-distance-top:0;mso-wrap-distance-right:9pt;mso-wrap-distance-bottom:0;mso-position-horizontal:absolute;mso-position-horizontal-relative:margin;mso-position-vertical:absolute;mso-position-vertical-relative:page;mso-width-percent:0;mso-height-percent:0;mso-width-relative:page;mso-height-relative:page;v-text-anchor:top" o:gfxdata="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" filled="f" stroked="f">
+              <v:shape w14:anchorId="5454C24A" id="Text Box 7" o:spid="_x0000_s1032" type="#_x0000_t202" style="position:absolute;margin-left:-5pt;margin-top:567pt;width:167.25pt;height:55pt;z-index:-251640832;visibility:visible;mso-wrap-style:square;mso-width-percent:0;mso-height-percent:0;mso-wrap-distance-left:9pt;mso-wrap-distance-top:0;mso-wrap-distance-right:9pt;mso-wrap-distance-bottom:0;mso-position-horizontal:absolute;mso-position-horizontal-relative:margin;mso-position-vertical:absolute;mso-position-vertical-relative:page;mso-width-percent:0;mso-height-percent:0;mso-width-relative:page;mso-height-relative:page;v-text-anchor:top" o:gfxdata="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" filled="f" stroked="f">
                 <v:textbox inset="0,0,0,0">
                   <w:txbxContent>
                     <w:p>
@@ -974,7 +1093,6 @@
                           <w:szCs w:val="22"/>
                         </w:rPr>
                       </w:pPr>
-                      <w:proofErr w:type="gramStart"/>
                       <w:r>
                         <w:rPr>
                           <w:rFonts w:ascii="Open Sans SemiBold"/>
@@ -993,7 +1111,6 @@
                         </w:rPr>
                         <w:t>:</w:t>
                       </w:r>
-                      <w:proofErr w:type="gramEnd"/>
                       <w:r>
                         <w:rPr>
                           <w:rFonts w:ascii="Open Sans SemiBold"/>
@@ -1056,7 +1173,6 @@
                           <w:szCs w:val="22"/>
                         </w:rPr>
                       </w:pPr>
-                      <w:proofErr w:type="gramStart"/>
                       <w:r>
                         <w:rPr>
                           <w:b/>
@@ -1064,17 +1180,7 @@
                           <w:sz w:val="22"/>
                           <w:szCs w:val="22"/>
                         </w:rPr>
-                        <w:t>CGPA :</w:t>
-                      </w:r>
-                      <w:proofErr w:type="gramEnd"/>
-                      <w:r>
-                        <w:rPr>
-                          <w:b/>
-                          <w:bCs/>
-                          <w:sz w:val="22"/>
-                          <w:szCs w:val="22"/>
-                        </w:rPr>
-                        <w:t xml:space="preserve">  8.6</w:t>
+                        <w:t>CGPA :  8.6</w:t>
                       </w:r>
                     </w:p>
                   </w:txbxContent>
@@ -1285,25 +1391,7 @@
                                 <w:sz w:val="28"/>
                                 <w:szCs w:val="28"/>
                               </w:rPr>
-                              <w:t xml:space="preserve">IDE: Eclipse, MySQL, VS Code, </w:t>
-                            </w:r>
-                            <w:proofErr w:type="spellStart"/>
-                            <w:r>
-                              <w:rPr>
-                                <w:rFonts w:ascii="Open Sans" w:hAnsi="Open Sans" w:cs="Open Sans"/>
-                                <w:sz w:val="28"/>
-                                <w:szCs w:val="28"/>
-                              </w:rPr>
-                              <w:t>Intellij</w:t>
-                            </w:r>
-                            <w:proofErr w:type="spellEnd"/>
-                            <w:r>
-                              <w:rPr>
-                                <w:rFonts w:ascii="Open Sans" w:hAnsi="Open Sans" w:cs="Open Sans"/>
-                                <w:sz w:val="28"/>
-                                <w:szCs w:val="28"/>
-                              </w:rPr>
-                              <w:t xml:space="preserve"> idea.</w:t>
+                              <w:t>IDE: Eclipse, MySQL, VS Code, Intellij idea.</w:t>
                             </w:r>
                           </w:p>
                           <w:p>
@@ -1351,25 +1439,7 @@
                                 <w:sz w:val="28"/>
                                 <w:szCs w:val="28"/>
                               </w:rPr>
-                              <w:t xml:space="preserve">Version </w:t>
-                            </w:r>
-                            <w:proofErr w:type="gramStart"/>
-                            <w:r>
-                              <w:rPr>
-                                <w:rFonts w:ascii="Open Sans" w:hAnsi="Open Sans" w:cs="Open Sans"/>
-                                <w:sz w:val="28"/>
-                                <w:szCs w:val="28"/>
-                              </w:rPr>
-                              <w:t>Control :</w:t>
-                            </w:r>
-                            <w:proofErr w:type="gramEnd"/>
-                            <w:r>
-                              <w:rPr>
-                                <w:rFonts w:ascii="Open Sans" w:hAnsi="Open Sans" w:cs="Open Sans"/>
-                                <w:sz w:val="28"/>
-                                <w:szCs w:val="28"/>
-                              </w:rPr>
-                              <w:t xml:space="preserve"> Git</w:t>
+                              <w:t>Version Control : Git</w:t>
                             </w:r>
                           </w:p>
                           <w:p>
@@ -1653,7 +1723,7 @@
           </mc:Choice>
           <mc:Fallback>
             <w:pict>
-              <v:shape w14:anchorId="06584848" id="Text Box 23" o:spid="_x0000_s1032" type="#_x0000_t202" style="position:absolute;margin-left:207.75pt;margin-top:185.25pt;width:373.65pt;height:634.5pt;z-index:-251604992;visibility:visible;mso-wrap-style:square;mso-width-percent:0;mso-height-percent:0;mso-wrap-distance-left:9pt;mso-wrap-distance-top:0;mso-wrap-distance-right:9pt;mso-wrap-distance-bottom:0;mso-position-horizontal:absolute;mso-position-horizontal-relative:page;mso-position-vertical:absolute;mso-position-vertical-relative:page;mso-width-percent:0;mso-height-percent:0;mso-width-relative:page;mso-height-relative:page;v-text-anchor:top" o:gfxdata="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" filled="f" stroked="f">
+              <v:shape w14:anchorId="06584848" id="Text Box 23" o:spid="_x0000_s1033" type="#_x0000_t202" style="position:absolute;margin-left:207.75pt;margin-top:185.25pt;width:373.65pt;height:634.5pt;z-index:-251604992;visibility:visible;mso-wrap-style:square;mso-width-percent:0;mso-height-percent:0;mso-wrap-distance-left:9pt;mso-wrap-distance-top:0;mso-wrap-distance-right:9pt;mso-wrap-distance-bottom:0;mso-position-horizontal:absolute;mso-position-horizontal-relative:page;mso-position-vertical:absolute;mso-position-vertical-relative:page;mso-width-percent:0;mso-height-percent:0;mso-width-relative:page;mso-height-relative:page;v-text-anchor:top" o:gfxdata="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" filled="f" stroked="f">
                 <v:textbox inset="0,0,0,0">
                   <w:txbxContent>
                     <w:p>
@@ -1794,25 +1864,7 @@
                           <w:sz w:val="28"/>
                           <w:szCs w:val="28"/>
                         </w:rPr>
-                        <w:t xml:space="preserve">IDE: Eclipse, MySQL, VS Code, </w:t>
-                      </w:r>
-                      <w:proofErr w:type="spellStart"/>
-                      <w:r>
-                        <w:rPr>
-                          <w:rFonts w:ascii="Open Sans" w:hAnsi="Open Sans" w:cs="Open Sans"/>
-                          <w:sz w:val="28"/>
-                          <w:szCs w:val="28"/>
-                        </w:rPr>
-                        <w:t>Intellij</w:t>
-                      </w:r>
-                      <w:proofErr w:type="spellEnd"/>
-                      <w:r>
-                        <w:rPr>
-                          <w:rFonts w:ascii="Open Sans" w:hAnsi="Open Sans" w:cs="Open Sans"/>
-                          <w:sz w:val="28"/>
-                          <w:szCs w:val="28"/>
-                        </w:rPr>
-                        <w:t xml:space="preserve"> idea.</w:t>
+                        <w:t>IDE: Eclipse, MySQL, VS Code, Intellij idea.</w:t>
                       </w:r>
                     </w:p>
                     <w:p>
@@ -1860,25 +1912,7 @@
                           <w:sz w:val="28"/>
                           <w:szCs w:val="28"/>
                         </w:rPr>
-                        <w:t xml:space="preserve">Version </w:t>
-                      </w:r>
-                      <w:proofErr w:type="gramStart"/>
-                      <w:r>
-                        <w:rPr>
-                          <w:rFonts w:ascii="Open Sans" w:hAnsi="Open Sans" w:cs="Open Sans"/>
-                          <w:sz w:val="28"/>
-                          <w:szCs w:val="28"/>
-                        </w:rPr>
-                        <w:t>Control :</w:t>
-                      </w:r>
-                      <w:proofErr w:type="gramEnd"/>
-                      <w:r>
-                        <w:rPr>
-                          <w:rFonts w:ascii="Open Sans" w:hAnsi="Open Sans" w:cs="Open Sans"/>
-                          <w:sz w:val="28"/>
-                          <w:szCs w:val="28"/>
-                        </w:rPr>
-                        <w:t xml:space="preserve"> Git</w:t>
+                        <w:t>Version Control : Git</w:t>
                       </w:r>
                     </w:p>
                     <w:p>
@@ -2244,9 +2278,8 @@
                                 <w:sz w:val="22"/>
                                 <w:szCs w:val="22"/>
                               </w:rPr>
-                              <w:t xml:space="preserve">    </w:t>
+                              <w:t xml:space="preserve">    Java  C</w:t>
                             </w:r>
-                            <w:proofErr w:type="gramStart"/>
                             <w:r>
                               <w:rPr>
                                 <w:rFonts w:ascii="Open Sans" w:hAnsi="Open Sans" w:cs="Open Sans"/>
@@ -2255,19 +2288,8 @@
                                 <w:sz w:val="22"/>
                                 <w:szCs w:val="22"/>
                               </w:rPr>
-                              <w:t>Java  C</w:t>
-                            </w:r>
-                            <w:r>
-                              <w:rPr>
-                                <w:rFonts w:ascii="Open Sans" w:hAnsi="Open Sans" w:cs="Open Sans"/>
-                                <w:b/>
-                                <w:bCs/>
-                                <w:sz w:val="22"/>
-                                <w:szCs w:val="22"/>
-                              </w:rPr>
                               <w:t>ore</w:t>
                             </w:r>
-                            <w:proofErr w:type="gramEnd"/>
                           </w:p>
                           <w:p>
                             <w:pPr>
@@ -2462,7 +2484,6 @@
                                 <w:szCs w:val="22"/>
                               </w:rPr>
                             </w:pPr>
-                            <w:proofErr w:type="gramStart"/>
                             <w:r>
                               <w:rPr>
                                 <w:rFonts w:ascii="Open Sans" w:hAnsi="Open Sans" w:cs="Open Sans"/>
@@ -2471,18 +2492,7 @@
                                 <w:sz w:val="22"/>
                                 <w:szCs w:val="22"/>
                               </w:rPr>
-                              <w:t>VCS :</w:t>
-                            </w:r>
-                            <w:proofErr w:type="gramEnd"/>
-                            <w:r>
-                              <w:rPr>
-                                <w:rFonts w:ascii="Open Sans" w:hAnsi="Open Sans" w:cs="Open Sans"/>
-                                <w:b/>
-                                <w:bCs/>
-                                <w:sz w:val="22"/>
-                                <w:szCs w:val="22"/>
-                              </w:rPr>
-                              <w:t xml:space="preserve"> Git </w:t>
+                              <w:t xml:space="preserve">VCS : Git </w:t>
                             </w:r>
                           </w:p>
                           <w:p>
@@ -2523,7 +2533,7 @@
           </mc:Choice>
           <mc:Fallback>
             <w:pict>
-              <v:shape w14:anchorId="79262DE8" id="Text Box 10" o:spid="_x0000_s1033" type="#_x0000_t202" style="position:absolute;margin-left:27pt;margin-top:309.75pt;width:103.5pt;height:189pt;z-index:-251643904;visibility:visible;mso-wrap-style:square;mso-width-percent:0;mso-height-percent:0;mso-wrap-distance-left:9pt;mso-wrap-distance-top:0;mso-wrap-distance-right:9pt;mso-wrap-distance-bottom:0;mso-position-horizontal:absolute;mso-position-horizontal-relative:page;mso-position-vertical:absolute;mso-position-vertical-relative:margin;mso-width-percent:0;mso-height-percent:0;mso-width-relative:page;mso-height-relative:page;v-text-anchor:top" o:gfxdata="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" filled="f" stroked="f">
+              <v:shape w14:anchorId="79262DE8" id="Text Box 10" o:spid="_x0000_s1034" type="#_x0000_t202" style="position:absolute;margin-left:27pt;margin-top:309.75pt;width:103.5pt;height:189pt;z-index:-251643904;visibility:visible;mso-wrap-style:square;mso-width-percent:0;mso-height-percent:0;mso-wrap-distance-left:9pt;mso-wrap-distance-top:0;mso-wrap-distance-right:9pt;mso-wrap-distance-bottom:0;mso-position-horizontal:absolute;mso-position-horizontal-relative:page;mso-position-vertical:absolute;mso-position-vertical-relative:margin;mso-width-percent:0;mso-height-percent:0;mso-width-relative:page;mso-height-relative:page;v-text-anchor:top" o:gfxdata="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" filled="f" stroked="f">
                 <v:textbox inset="0,0,0,0">
                   <w:txbxContent>
                     <w:p>
@@ -2557,9 +2567,8 @@
                           <w:sz w:val="22"/>
                           <w:szCs w:val="22"/>
                         </w:rPr>
-                        <w:t xml:space="preserve">    </w:t>
+                        <w:t xml:space="preserve">    Java  C</w:t>
                       </w:r>
-                      <w:proofErr w:type="gramStart"/>
                       <w:r>
                         <w:rPr>
                           <w:rFonts w:ascii="Open Sans" w:hAnsi="Open Sans" w:cs="Open Sans"/>
@@ -2568,19 +2577,8 @@
                           <w:sz w:val="22"/>
                           <w:szCs w:val="22"/>
                         </w:rPr>
-                        <w:t>Java  C</w:t>
-                      </w:r>
-                      <w:r>
-                        <w:rPr>
-                          <w:rFonts w:ascii="Open Sans" w:hAnsi="Open Sans" w:cs="Open Sans"/>
-                          <w:b/>
-                          <w:bCs/>
-                          <w:sz w:val="22"/>
-                          <w:szCs w:val="22"/>
-                        </w:rPr>
                         <w:t>ore</w:t>
                       </w:r>
-                      <w:proofErr w:type="gramEnd"/>
                     </w:p>
                     <w:p>
                       <w:pPr>
@@ -2775,7 +2773,6 @@
                           <w:szCs w:val="22"/>
                         </w:rPr>
                       </w:pPr>
-                      <w:proofErr w:type="gramStart"/>
                       <w:r>
                         <w:rPr>
                           <w:rFonts w:ascii="Open Sans" w:hAnsi="Open Sans" w:cs="Open Sans"/>
@@ -2784,18 +2781,7 @@
                           <w:sz w:val="22"/>
                           <w:szCs w:val="22"/>
                         </w:rPr>
-                        <w:t>VCS :</w:t>
-                      </w:r>
-                      <w:proofErr w:type="gramEnd"/>
-                      <w:r>
-                        <w:rPr>
-                          <w:rFonts w:ascii="Open Sans" w:hAnsi="Open Sans" w:cs="Open Sans"/>
-                          <w:b/>
-                          <w:bCs/>
-                          <w:sz w:val="22"/>
-                          <w:szCs w:val="22"/>
-                        </w:rPr>
-                        <w:t xml:space="preserve"> Git </w:t>
+                        <w:t xml:space="preserve">VCS : Git </w:t>
                       </w:r>
                     </w:p>
                     <w:p>
@@ -2927,7 +2913,7 @@
           </mc:Choice>
           <mc:Fallback>
             <w:pict>
-              <v:shape w14:anchorId="333AA665" id="Text Box 11" o:spid="_x0000_s1034" type="#_x0000_t202" style="position:absolute;margin-left:29pt;margin-top:314.35pt;width:49pt;height:17.35pt;z-index:-251644928;visibility:visible;mso-wrap-style:square;mso-width-percent:0;mso-height-percent:0;mso-wrap-distance-left:9pt;mso-wrap-distance-top:0;mso-wrap-distance-right:9pt;mso-wrap-distance-bottom:0;mso-position-horizontal:absolute;mso-position-horizontal-relative:page;mso-position-vertical:absolute;mso-position-vertical-relative:page;mso-width-percent:0;mso-height-percent:0;mso-width-relative:page;mso-height-relative:page;v-text-anchor:top" o:gfxdata="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" filled="f" stroked="f">
+              <v:shape w14:anchorId="333AA665" id="Text Box 11" o:spid="_x0000_s1035" type="#_x0000_t202" style="position:absolute;margin-left:29pt;margin-top:314.35pt;width:49pt;height:17.35pt;z-index:-251644928;visibility:visible;mso-wrap-style:square;mso-width-percent:0;mso-height-percent:0;mso-wrap-distance-left:9pt;mso-wrap-distance-top:0;mso-wrap-distance-right:9pt;mso-wrap-distance-bottom:0;mso-position-horizontal:absolute;mso-position-horizontal-relative:page;mso-position-vertical:absolute;mso-position-vertical-relative:page;mso-width-percent:0;mso-height-percent:0;mso-width-relative:page;mso-height-relative:page;v-text-anchor:top" o:gfxdata="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" filled="f" stroked="f">
                 <v:textbox inset="0,0,0,0">
                   <w:txbxContent>
                     <w:p>
@@ -3061,7 +3047,7 @@
           </mc:Choice>
           <mc:Fallback>
             <w:pict>
-              <v:shape w14:anchorId="3DEFB152" id="Text Box 8" o:spid="_x0000_s1035" type="#_x0000_t202" style="position:absolute;margin-left:0;margin-top:538.75pt;width:84pt;height:17.35pt;z-index:-251641856;visibility:visible;mso-wrap-style:square;mso-width-percent:0;mso-height-percent:0;mso-wrap-distance-left:9pt;mso-wrap-distance-top:0;mso-wrap-distance-right:9pt;mso-wrap-distance-bottom:0;mso-position-horizontal:left;mso-position-horizontal-relative:margin;mso-position-vertical:absolute;mso-position-vertical-relative:page;mso-width-percent:0;mso-height-percent:0;mso-width-relative:page;mso-height-relative:page;v-text-anchor:top" o:gfxdata="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" filled="f" stroked="f">
+              <v:shape w14:anchorId="3DEFB152" id="Text Box 8" o:spid="_x0000_s1036" type="#_x0000_t202" style="position:absolute;margin-left:0;margin-top:538.75pt;width:84pt;height:17.35pt;z-index:-251641856;visibility:visible;mso-wrap-style:square;mso-width-percent:0;mso-height-percent:0;mso-wrap-distance-left:9pt;mso-wrap-distance-top:0;mso-wrap-distance-right:9pt;mso-wrap-distance-bottom:0;mso-position-horizontal:left;mso-position-horizontal-relative:margin;mso-position-vertical:absolute;mso-position-vertical-relative:page;mso-width-percent:0;mso-height-percent:0;mso-width-relative:page;mso-height-relative:page;v-text-anchor:top" o:gfxdata="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" filled="f" stroked="f">
                 <v:textbox inset="0,0,0,0">
                   <w:txbxContent>
                     <w:p>
@@ -3100,7 +3086,7 @@
         <mc:AlternateContent>
           <mc:Choice Requires="wps">
             <w:drawing>
-              <wp:anchor distT="0" distB="0" distL="114300" distR="114300" simplePos="0" relativeHeight="251680768" behindDoc="1" locked="0" layoutInCell="1" allowOverlap="1" wp14:anchorId="4B6B6C4D" wp14:editId="118897D2">
+              <wp:anchor distT="0" distB="0" distL="114300" distR="114300" simplePos="0" relativeHeight="251680768" behindDoc="1" locked="0" layoutInCell="1" allowOverlap="1" wp14:anchorId="4B6B6C4D" wp14:editId="1BC80B49">
                 <wp:simplePos x="0" y="0"/>
                 <wp:positionH relativeFrom="page">
                   <wp:posOffset>393700</wp:posOffset>
@@ -3195,7 +3181,7 @@
           </mc:Choice>
           <mc:Fallback>
             <w:pict>
-              <v:shape w14:anchorId="4B6B6C4D" id="Text Box 2" o:spid="_x0000_s1036" type="#_x0000_t202" style="position:absolute;margin-left:31pt;margin-top:731.25pt;width:62pt;height:17.35pt;z-index:-251635712;visibility:visible;mso-wrap-style:square;mso-width-percent:0;mso-height-percent:0;mso-wrap-distance-left:9pt;mso-wrap-distance-top:0;mso-wrap-distance-right:9pt;mso-wrap-distance-bottom:0;mso-position-horizontal:absolute;mso-position-horizontal-relative:page;mso-position-vertical:absolute;mso-position-vertical-relative:page;mso-width-percent:0;mso-height-percent:0;mso-width-relative:page;mso-height-relative:page;v-text-anchor:top" o:gfxdata="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" filled="f" stroked="f">
+              <v:shape w14:anchorId="4B6B6C4D" id="Text Box 2" o:spid="_x0000_s1037" type="#_x0000_t202" style="position:absolute;margin-left:31pt;margin-top:731.25pt;width:62pt;height:17.35pt;z-index:-251635712;visibility:visible;mso-wrap-style:square;mso-width-percent:0;mso-height-percent:0;mso-wrap-distance-left:9pt;mso-wrap-distance-top:0;mso-wrap-distance-right:9pt;mso-wrap-distance-bottom:0;mso-position-horizontal:absolute;mso-position-horizontal-relative:page;mso-position-vertical:absolute;mso-position-vertical-relative:page;mso-width-percent:0;mso-height-percent:0;mso-width-relative:page;mso-height-relative:page;v-text-anchor:top" o:gfxdata="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" filled="f" stroked="f">
                 <v:textbox inset="0,0,0,0">
                   <w:txbxContent>
                     <w:p>
@@ -3217,138 +3203,6 @@
                           <w:szCs w:val="28"/>
                         </w:rPr>
                         <w:t>PROJECTS</w:t>
-                      </w:r>
-                    </w:p>
-                  </w:txbxContent>
-                </v:textbox>
-                <w10:wrap anchorx="page" anchory="page"/>
-              </v:shape>
-            </w:pict>
-          </mc:Fallback>
-        </mc:AlternateContent>
-      </w:r>
-      <w:r>
-        <w:rPr>
-          <w:noProof/>
-        </w:rPr>
-        <mc:AlternateContent>
-          <mc:Choice Requires="wps">
-            <w:drawing>
-              <wp:anchor distT="0" distB="0" distL="114300" distR="114300" simplePos="0" relativeHeight="251681792" behindDoc="1" locked="0" layoutInCell="1" allowOverlap="1" wp14:anchorId="2EFB3BA3" wp14:editId="607C1A1B">
-                <wp:simplePos x="0" y="0"/>
-                <wp:positionH relativeFrom="page">
-                  <wp:posOffset>371475</wp:posOffset>
-                </wp:positionH>
-                <wp:positionV relativeFrom="page">
-                  <wp:posOffset>9619615</wp:posOffset>
-                </wp:positionV>
-                <wp:extent cx="1473200" cy="676275"/>
-                <wp:effectExtent l="0" t="0" r="12700" b="9525"/>
-                <wp:wrapNone/>
-                <wp:docPr id="1" name="Text Box 1"/>
-                <wp:cNvGraphicFramePr>
-                  <a:graphicFrameLocks xmlns:a="http://schemas.openxmlformats.org/drawingml/2006/main"/>
-                </wp:cNvGraphicFramePr>
-                <a:graphic xmlns:a="http://schemas.openxmlformats.org/drawingml/2006/main">
-                  <a:graphicData uri="http://schemas.microsoft.com/office/word/2010/wordprocessingShape">
-                    <wps:wsp>
-                      <wps:cNvSpPr txBox="1">
-                        <a:spLocks noChangeArrowheads="1"/>
-                      </wps:cNvSpPr>
-                      <wps:spPr bwMode="auto">
-                        <a:xfrm>
-                          <a:off x="0" y="0"/>
-                          <a:ext cx="1473200" cy="676275"/>
-                        </a:xfrm>
-                        <a:prstGeom prst="rect">
-                          <a:avLst/>
-                        </a:prstGeom>
-                        <a:noFill/>
-                        <a:ln>
-                          <a:noFill/>
-                        </a:ln>
-                        <a:extLst>
-                          <a:ext uri="{909E8E84-426E-40DD-AFC4-6F175D3DCCD1}">
-                            <a14:hiddenFill xmlns:a14="http://schemas.microsoft.com/office/drawing/2010/main">
-                              <a:solidFill>
-                                <a:srgbClr val="FFFFFF"/>
-                              </a:solidFill>
-                            </a14:hiddenFill>
-                          </a:ext>
-                          <a:ext uri="{91240B29-F687-4F45-9708-019B960494DF}">
-                            <a14:hiddenLine xmlns:a14="http://schemas.microsoft.com/office/drawing/2010/main" w="9525">
-                              <a:solidFill>
-                                <a:srgbClr val="000000"/>
-                              </a:solidFill>
-                              <a:miter lim="800000"/>
-                              <a:headEnd/>
-                              <a:tailEnd/>
-                            </a14:hiddenLine>
-                          </a:ext>
-                        </a:extLst>
-                      </wps:spPr>
-                      <wps:txbx>
-                        <w:txbxContent>
-                          <w:p>
-                            <w:pPr>
-                              <w:pStyle w:val="BodyText"/>
-                              <w:spacing w:before="46" w:line="285" w:lineRule="auto"/>
-                              <w:ind w:left="24" w:right="574" w:hanging="5"/>
-                              <w:rPr>
-                                <w:sz w:val="22"/>
-                                <w:szCs w:val="22"/>
-                              </w:rPr>
-                            </w:pPr>
-                            <w:r>
-                              <w:rPr>
-                                <w:rFonts w:ascii="Open Sans SemiBold"/>
-                                <w:b/>
-                                <w:sz w:val="22"/>
-                                <w:szCs w:val="22"/>
-                              </w:rPr>
-                              <w:t>YET TO BE PART OF IT</w:t>
-                            </w:r>
-                          </w:p>
-                        </w:txbxContent>
-                      </wps:txbx>
-                      <wps:bodyPr rot="0" vert="horz" wrap="square" lIns="0" tIns="0" rIns="0" bIns="0" anchor="t" anchorCtr="0" upright="1">
-                        <a:noAutofit/>
-                      </wps:bodyPr>
-                    </wps:wsp>
-                  </a:graphicData>
-                </a:graphic>
-                <wp14:sizeRelH relativeFrom="page">
-                  <wp14:pctWidth>0</wp14:pctWidth>
-                </wp14:sizeRelH>
-                <wp14:sizeRelV relativeFrom="page">
-                  <wp14:pctHeight>0</wp14:pctHeight>
-                </wp14:sizeRelV>
-              </wp:anchor>
-            </w:drawing>
-          </mc:Choice>
-          <mc:Fallback>
-            <w:pict>
-              <v:shape w14:anchorId="2EFB3BA3" id="Text Box 1" o:spid="_x0000_s1037" type="#_x0000_t202" style="position:absolute;margin-left:29.25pt;margin-top:757.45pt;width:116pt;height:53.25pt;z-index:-251634688;visibility:visible;mso-wrap-style:square;mso-width-percent:0;mso-height-percent:0;mso-wrap-distance-left:9pt;mso-wrap-distance-top:0;mso-wrap-distance-right:9pt;mso-wrap-distance-bottom:0;mso-position-horizontal:absolute;mso-position-horizontal-relative:page;mso-position-vertical:absolute;mso-position-vertical-relative:page;mso-width-percent:0;mso-height-percent:0;mso-width-relative:page;mso-height-relative:page;v-text-anchor:top" o:gfxdata="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" filled="f" stroked="f">
-                <v:textbox inset="0,0,0,0">
-                  <w:txbxContent>
-                    <w:p>
-                      <w:pPr>
-                        <w:pStyle w:val="BodyText"/>
-                        <w:spacing w:before="46" w:line="285" w:lineRule="auto"/>
-                        <w:ind w:left="24" w:right="574" w:hanging="5"/>
-                        <w:rPr>
-                          <w:sz w:val="22"/>
-                          <w:szCs w:val="22"/>
-                        </w:rPr>
-                      </w:pPr>
-                      <w:r>
-                        <w:rPr>
-                          <w:rFonts w:ascii="Open Sans SemiBold"/>
-                          <w:b/>
-                          <w:sz w:val="22"/>
-                          <w:szCs w:val="22"/>
-                        </w:rPr>
-                        <w:t>YET TO BE PART OF IT</w:t>
                       </w:r>
                     </w:p>
                   </w:txbxContent>
@@ -4227,7 +4081,23 @@
                                 <w:sz w:val="23"/>
                                 <w:szCs w:val="23"/>
                               </w:rPr>
-                              <w:t>Result oriented IT Professional in java development, implementation of enterprise applications using latest technologies, strong communication and collaboration skills with proficiency at grasping new technical concepts &amp; utilize the same in a productive manner.</w:t>
+                              <w:t xml:space="preserve">Result oriented IT </w:t>
+                            </w:r>
+                            <w:r>
+                              <w:rPr>
+                                <w:rFonts w:ascii="Open Sans" w:hAnsi="Open Sans" w:cs="Open Sans"/>
+                                <w:sz w:val="23"/>
+                                <w:szCs w:val="23"/>
+                              </w:rPr>
+                              <w:t>Fresher</w:t>
+                            </w:r>
+                            <w:r>
+                              <w:rPr>
+                                <w:rFonts w:ascii="Open Sans" w:hAnsi="Open Sans" w:cs="Open Sans"/>
+                                <w:sz w:val="23"/>
+                                <w:szCs w:val="23"/>
+                              </w:rPr>
+                              <w:t xml:space="preserve"> in java development, implementation of enterprise applications using latest technologies, strong communication and collaboration skills with proficiency at grasping new technical concepts &amp; utilize the same in a productive manner.</w:t>
                             </w:r>
                           </w:p>
                           <w:p>
@@ -4310,7 +4180,23 @@
                           <w:sz w:val="23"/>
                           <w:szCs w:val="23"/>
                         </w:rPr>
-                        <w:t>Result oriented IT Professional in java development, implementation of enterprise applications using latest technologies, strong communication and collaboration skills with proficiency at grasping new technical concepts &amp; utilize the same in a productive manner.</w:t>
+                        <w:t xml:space="preserve">Result oriented IT </w:t>
+                      </w:r>
+                      <w:r>
+                        <w:rPr>
+                          <w:rFonts w:ascii="Open Sans" w:hAnsi="Open Sans" w:cs="Open Sans"/>
+                          <w:sz w:val="23"/>
+                          <w:szCs w:val="23"/>
+                        </w:rPr>
+                        <w:t>Fresher</w:t>
+                      </w:r>
+                      <w:r>
+                        <w:rPr>
+                          <w:rFonts w:ascii="Open Sans" w:hAnsi="Open Sans" w:cs="Open Sans"/>
+                          <w:sz w:val="23"/>
+                          <w:szCs w:val="23"/>
+                        </w:rPr>
+                        <w:t xml:space="preserve"> in java development, implementation of enterprise applications using latest technologies, strong communication and collaboration skills with proficiency at grasping new technical concepts &amp; utilize the same in a productive manner.</w:t>
                       </w:r>
                     </w:p>
                     <w:p>
@@ -5970,6 +5856,7 @@
     <w:lsdException w:name="HTML Sample" w:semiHidden="1" w:unhideWhenUsed="1"/>
     <w:lsdException w:name="HTML Typewriter" w:semiHidden="1" w:unhideWhenUsed="1"/>
     <w:lsdException w:name="HTML Variable" w:semiHidden="1" w:unhideWhenUsed="1"/>
+    <w:lsdException w:name="Normal Table" w:semiHidden="1" w:unhideWhenUsed="1"/>
     <w:lsdException w:name="annotation subject" w:semiHidden="1" w:unhideWhenUsed="1"/>
     <w:lsdException w:name="No List" w:semiHidden="1" w:unhideWhenUsed="1"/>
     <w:lsdException w:name="Outline List 1" w:semiHidden="1" w:unhideWhenUsed="1"/>
@@ -6012,8 +5899,11 @@
     <w:lsdException w:name="Table Contemporary" w:semiHidden="1" w:unhideWhenUsed="1"/>
     <w:lsdException w:name="Table Elegant" w:semiHidden="1" w:unhideWhenUsed="1"/>
     <w:lsdException w:name="Table Professional" w:semiHidden="1" w:unhideWhenUsed="1"/>
+    <w:lsdException w:name="Table Subtle 1" w:semiHidden="1" w:unhideWhenUsed="1"/>
     <w:lsdException w:name="Table Subtle 2" w:semiHidden="1" w:unhideWhenUsed="1"/>
     <w:lsdException w:name="Table Web 1" w:semiHidden="1" w:unhideWhenUsed="1"/>
+    <w:lsdException w:name="Table Web 2" w:semiHidden="1" w:unhideWhenUsed="1"/>
+    <w:lsdException w:name="Table Web 3" w:semiHidden="1" w:unhideWhenUsed="1"/>
     <w:lsdException w:name="Balloon Text" w:semiHidden="1" w:unhideWhenUsed="1"/>
     <w:lsdException w:name="Table Grid" w:uiPriority="39"/>
     <w:lsdException w:name="Table Theme" w:semiHidden="1" w:unhideWhenUsed="1"/>

</xml_diff>